<commit_message>
Created model classes / utility classes
Created model classes / utility classes
Defined music scales / chords / intervals
</commit_message>
<xml_diff>
--- a/outline.docx
+++ b/outline.docx
@@ -32,8 +32,6 @@
         </w:rPr>
         <w:t>Overview:</w:t>
       </w:r>
-      <w:bookmarkStart w:id="0" w:name="_GoBack"/>
-      <w:bookmarkEnd w:id="0"/>
     </w:p>
     <w:p>
       <w:r>
@@ -182,15 +180,7 @@
         <w:t xml:space="preserve"> that corresponds with the intervals for the pattern in a concrete implementation of</w:t>
       </w:r>
       <w:r>
-        <w:t xml:space="preserve"> the class </w:t>
-      </w:r>
-      <w:proofErr w:type="spellStart"/>
-      <w:r>
-        <w:t>APatternDefinition</w:t>
-      </w:r>
-      <w:proofErr w:type="spellEnd"/>
-      <w:r>
-        <w:t>. Example, Major scale -&gt; [</w:t>
+        <w:t xml:space="preserve"> the class APatternDefinition. Example, Major scale -&gt; [</w:t>
       </w:r>
       <w:r>
         <w:t>0,</w:t>
@@ -219,31 +209,7 @@
         <w:t xml:space="preserve">The specific patterns (A Major chord, C# minor scale, etc.) will </w:t>
       </w:r>
       <w:r>
-        <w:t xml:space="preserve">be an instance of a concrete implementation of the abstract class </w:t>
-      </w:r>
-      <w:proofErr w:type="spellStart"/>
-      <w:r>
-        <w:t>APlayablePattern</w:t>
-      </w:r>
-      <w:proofErr w:type="spellEnd"/>
-      <w:r>
-        <w:t xml:space="preserve">. They will contain a List of </w:t>
-      </w:r>
-      <w:proofErr w:type="spellStart"/>
-      <w:r>
-        <w:t>MusicNote</w:t>
-      </w:r>
-      <w:proofErr w:type="spellEnd"/>
-      <w:r>
-        <w:t xml:space="preserve"> objects and will have an implementation of the </w:t>
-      </w:r>
-      <w:proofErr w:type="gramStart"/>
-      <w:r>
-        <w:t>Play(</w:t>
-      </w:r>
-      <w:proofErr w:type="gramEnd"/>
-      <w:r>
-        <w:t xml:space="preserve">) method that will play the pattern. These instances will </w:t>
+        <w:t xml:space="preserve">be an instance of a concrete implementation of the abstract class APlayablePattern. They will contain a List of MusicNote objects and will have an implementation of the Play() method that will play the pattern. These instances will </w:t>
       </w:r>
       <w:r>
         <w:t>not be initially created or stored globally. Instead they will be created as they are needed by the applicatio</w:t>
@@ -260,12 +226,10 @@
           <w:numId w:val="1"/>
         </w:numPr>
       </w:pPr>
-      <w:proofErr w:type="spellStart"/>
       <w:r>
         <w:lastRenderedPageBreak/>
         <w:t>MusicNote</w:t>
       </w:r>
-      <w:proofErr w:type="spellEnd"/>
       <w:r>
         <w:t xml:space="preserve"> – Holds a reference to the note name and associated sound file</w:t>
       </w:r>
@@ -278,11 +242,9 @@
           <w:numId w:val="1"/>
         </w:numPr>
       </w:pPr>
-      <w:proofErr w:type="spellStart"/>
       <w:r>
         <w:t>System.Media.SoundPlayer</w:t>
       </w:r>
-      <w:proofErr w:type="spellEnd"/>
     </w:p>
     <w:p>
       <w:pPr>
@@ -331,19 +293,9 @@
           <w:numId w:val="1"/>
         </w:numPr>
       </w:pPr>
-      <w:proofErr w:type="spellStart"/>
-      <w:r>
-        <w:t>Int</w:t>
-      </w:r>
-      <w:proofErr w:type="spellEnd"/>
-      <w:r>
-        <w:t xml:space="preserve"> </w:t>
-      </w:r>
-      <w:proofErr w:type="spellStart"/>
-      <w:r>
-        <w:t>midiNoteNumber</w:t>
-      </w:r>
-      <w:proofErr w:type="spellEnd"/>
+      <w:r>
+        <w:t>Int midiNoteNumber</w:t>
+      </w:r>
     </w:p>
     <w:p>
       <w:pPr>
@@ -356,14 +308,12 @@
       <w:r>
         <w:t xml:space="preserve">Abstract </w:t>
       </w:r>
-      <w:proofErr w:type="spellStart"/>
       <w:r>
         <w:t>A</w:t>
       </w:r>
       <w:r>
         <w:t>PatternDefinition</w:t>
       </w:r>
-      <w:proofErr w:type="spellEnd"/>
     </w:p>
     <w:p>
       <w:pPr>
@@ -389,232 +339,149 @@
         </w:numPr>
       </w:pPr>
       <w:r>
-        <w:t>List&lt;</w:t>
-      </w:r>
-      <w:proofErr w:type="spellStart"/>
-      <w:r>
-        <w:t>int</w:t>
-      </w:r>
-      <w:proofErr w:type="spellEnd"/>
-      <w:r>
-        <w:t>&gt; intervals</w:t>
-      </w:r>
-    </w:p>
-    <w:p>
-      <w:pPr>
-        <w:pStyle w:val="ListParagraph"/>
-        <w:numPr>
-          <w:ilvl w:val="1"/>
-          <w:numId w:val="1"/>
-        </w:numPr>
-      </w:pPr>
-      <w:r>
-        <w:t>List&lt;</w:t>
-      </w:r>
-      <w:proofErr w:type="spellStart"/>
-      <w:r>
-        <w:t>int</w:t>
-      </w:r>
-      <w:proofErr w:type="spellEnd"/>
-      <w:r>
-        <w:t xml:space="preserve">&gt; </w:t>
-      </w:r>
-      <w:proofErr w:type="spellStart"/>
-      <w:r>
-        <w:t>fingerPositions</w:t>
-      </w:r>
-      <w:proofErr w:type="spellEnd"/>
-    </w:p>
-    <w:p>
-      <w:pPr>
-        <w:pStyle w:val="ListParagraph"/>
-        <w:numPr>
-          <w:ilvl w:val="1"/>
-          <w:numId w:val="1"/>
-        </w:numPr>
-      </w:pPr>
-      <w:proofErr w:type="spellStart"/>
+        <w:t>List&lt;int&gt; intervals</w:t>
+      </w:r>
+    </w:p>
+    <w:p>
+      <w:pPr>
+        <w:pStyle w:val="ListParagraph"/>
+        <w:numPr>
+          <w:ilvl w:val="1"/>
+          <w:numId w:val="1"/>
+        </w:numPr>
+      </w:pPr>
+      <w:r>
+        <w:t>List&lt;int&gt; fingerPositions</w:t>
+      </w:r>
+    </w:p>
+    <w:p>
+      <w:pPr>
+        <w:pStyle w:val="ListParagraph"/>
+        <w:numPr>
+          <w:ilvl w:val="1"/>
+          <w:numId w:val="1"/>
+        </w:numPr>
+      </w:pPr>
       <w:r>
         <w:t>i</w:t>
       </w:r>
       <w:r>
-        <w:t>nt</w:t>
-      </w:r>
-      <w:proofErr w:type="spellEnd"/>
-      <w:r>
-        <w:t xml:space="preserve"> </w:t>
-      </w:r>
-      <w:proofErr w:type="spellStart"/>
-      <w:r>
-        <w:t>noteRange</w:t>
-      </w:r>
-      <w:proofErr w:type="spellEnd"/>
-    </w:p>
-    <w:p>
-      <w:pPr>
-        <w:pStyle w:val="ListParagraph"/>
-        <w:numPr>
-          <w:ilvl w:val="0"/>
-          <w:numId w:val="1"/>
-        </w:numPr>
-      </w:pPr>
-      <w:proofErr w:type="spellStart"/>
+        <w:t>nt noteRange</w:t>
+      </w:r>
+    </w:p>
+    <w:p>
+      <w:pPr>
+        <w:pStyle w:val="ListParagraph"/>
+        <w:numPr>
+          <w:ilvl w:val="0"/>
+          <w:numId w:val="1"/>
+        </w:numPr>
+      </w:pPr>
       <w:r>
         <w:t>MusicScale</w:t>
       </w:r>
       <w:r>
         <w:t>Definition</w:t>
       </w:r>
-      <w:proofErr w:type="spellEnd"/>
       <w:r>
         <w:t xml:space="preserve"> extends </w:t>
       </w:r>
-      <w:proofErr w:type="spellStart"/>
       <w:r>
         <w:t>APatternDefinition</w:t>
       </w:r>
-      <w:proofErr w:type="spellEnd"/>
-    </w:p>
-    <w:p>
-      <w:pPr>
-        <w:pStyle w:val="ListParagraph"/>
-        <w:numPr>
-          <w:ilvl w:val="0"/>
-          <w:numId w:val="1"/>
-        </w:numPr>
-      </w:pPr>
-      <w:proofErr w:type="spellStart"/>
+    </w:p>
+    <w:p>
+      <w:pPr>
+        <w:pStyle w:val="ListParagraph"/>
+        <w:numPr>
+          <w:ilvl w:val="0"/>
+          <w:numId w:val="1"/>
+        </w:numPr>
+      </w:pPr>
       <w:r>
         <w:t>MusicInterva</w:t>
       </w:r>
       <w:r>
-        <w:t>l</w:t>
+        <w:t xml:space="preserve">lDefinition </w:t>
+      </w:r>
+      <w:r>
+        <w:t xml:space="preserve">extends </w:t>
+      </w:r>
+      <w:r>
+        <w:t>APatternDefinition</w:t>
+      </w:r>
+    </w:p>
+    <w:p>
+      <w:pPr>
+        <w:pStyle w:val="ListParagraph"/>
+        <w:numPr>
+          <w:ilvl w:val="0"/>
+          <w:numId w:val="1"/>
+        </w:numPr>
+      </w:pPr>
+      <w:r>
+        <w:t>MusicChord</w:t>
       </w:r>
       <w:r>
         <w:t>Definition</w:t>
       </w:r>
-      <w:proofErr w:type="spellEnd"/>
-      <w:r>
-        <w:t xml:space="preserve"> </w:t>
-      </w:r>
-      <w:r>
-        <w:t xml:space="preserve">extends </w:t>
-      </w:r>
-      <w:proofErr w:type="spellStart"/>
+      <w:r>
+        <w:t xml:space="preserve"> extends </w:t>
+      </w:r>
       <w:r>
         <w:t>APatternDefinition</w:t>
       </w:r>
-      <w:proofErr w:type="spellEnd"/>
-    </w:p>
-    <w:p>
-      <w:pPr>
-        <w:pStyle w:val="ListParagraph"/>
-        <w:numPr>
-          <w:ilvl w:val="0"/>
-          <w:numId w:val="1"/>
-        </w:numPr>
-      </w:pPr>
-      <w:proofErr w:type="spellStart"/>
-      <w:r>
-        <w:t>MusicChord</w:t>
-      </w:r>
-      <w:r>
-        <w:t>Definition</w:t>
-      </w:r>
-      <w:proofErr w:type="spellEnd"/>
-      <w:r>
-        <w:t xml:space="preserve"> extends </w:t>
-      </w:r>
-      <w:proofErr w:type="spellStart"/>
-      <w:r>
-        <w:t>APatternDefinition</w:t>
-      </w:r>
-      <w:proofErr w:type="spellEnd"/>
-    </w:p>
-    <w:p>
-      <w:pPr>
-        <w:pStyle w:val="ListParagraph"/>
-        <w:numPr>
-          <w:ilvl w:val="0"/>
-          <w:numId w:val="1"/>
-        </w:numPr>
-      </w:pPr>
-      <w:r>
-        <w:t xml:space="preserve">Abstract </w:t>
-      </w:r>
-      <w:proofErr w:type="spellStart"/>
-      <w:r>
-        <w:t>APlayable</w:t>
+    </w:p>
+    <w:p>
+      <w:pPr>
+        <w:pStyle w:val="ListParagraph"/>
+        <w:numPr>
+          <w:ilvl w:val="0"/>
+          <w:numId w:val="1"/>
+        </w:numPr>
+      </w:pPr>
+      <w:r>
+        <w:t>Abstract APlayable</w:t>
       </w:r>
       <w:r>
         <w:t>Pattern</w:t>
       </w:r>
-      <w:proofErr w:type="spellEnd"/>
-    </w:p>
-    <w:p>
-      <w:pPr>
-        <w:pStyle w:val="ListParagraph"/>
-        <w:numPr>
-          <w:ilvl w:val="1"/>
-          <w:numId w:val="1"/>
-        </w:numPr>
-      </w:pPr>
-      <w:r>
-        <w:t xml:space="preserve">String </w:t>
-      </w:r>
-      <w:proofErr w:type="spellStart"/>
-      <w:r>
-        <w:t>specificName</w:t>
-      </w:r>
-      <w:proofErr w:type="spellEnd"/>
-      <w:r>
-        <w:t xml:space="preserve"> – ex. A# minor chord</w:t>
-      </w:r>
-    </w:p>
-    <w:p>
-      <w:pPr>
-        <w:pStyle w:val="ListParagraph"/>
-        <w:numPr>
-          <w:ilvl w:val="1"/>
-          <w:numId w:val="1"/>
-        </w:numPr>
-      </w:pPr>
-      <w:r>
-        <w:t>List&lt;</w:t>
-      </w:r>
-      <w:proofErr w:type="spellStart"/>
-      <w:r>
-        <w:t>MusicNote</w:t>
-      </w:r>
-      <w:proofErr w:type="spellEnd"/>
-      <w:r>
-        <w:t>&gt; notes</w:t>
-      </w:r>
-    </w:p>
-    <w:p>
-      <w:pPr>
-        <w:pStyle w:val="ListParagraph"/>
-        <w:numPr>
-          <w:ilvl w:val="1"/>
-          <w:numId w:val="1"/>
-        </w:numPr>
-      </w:pPr>
-      <w:r>
-        <w:t>List&lt;</w:t>
-      </w:r>
-      <w:proofErr w:type="spellStart"/>
-      <w:r>
-        <w:t>int</w:t>
-      </w:r>
-      <w:proofErr w:type="spellEnd"/>
-      <w:r>
-        <w:t xml:space="preserve">&gt; </w:t>
-      </w:r>
-      <w:proofErr w:type="spellStart"/>
-      <w:r>
-        <w:t>fingerPositions</w:t>
-      </w:r>
-      <w:proofErr w:type="spellEnd"/>
+    </w:p>
+    <w:p>
+      <w:pPr>
+        <w:pStyle w:val="ListParagraph"/>
+        <w:numPr>
+          <w:ilvl w:val="1"/>
+          <w:numId w:val="1"/>
+        </w:numPr>
+      </w:pPr>
+      <w:r>
+        <w:t>String specificName – ex. A# minor chord</w:t>
+      </w:r>
+    </w:p>
+    <w:p>
+      <w:pPr>
+        <w:pStyle w:val="ListParagraph"/>
+        <w:numPr>
+          <w:ilvl w:val="1"/>
+          <w:numId w:val="1"/>
+        </w:numPr>
+      </w:pPr>
+      <w:r>
+        <w:t>List&lt;MusicNote&gt; notes</w:t>
+      </w:r>
+    </w:p>
+    <w:p>
+      <w:pPr>
+        <w:pStyle w:val="ListParagraph"/>
+        <w:numPr>
+          <w:ilvl w:val="1"/>
+          <w:numId w:val="1"/>
+        </w:numPr>
+      </w:pPr>
+      <w:r>
+        <w:t>List&lt;int&gt; fingerPositions</w:t>
+      </w:r>
     </w:p>
     <w:p>
       <w:pPr>
@@ -636,63 +503,42 @@
           <w:numId w:val="1"/>
         </w:numPr>
       </w:pPr>
-      <w:proofErr w:type="spellStart"/>
-      <w:r>
-        <w:t>MusicScale</w:t>
-      </w:r>
-      <w:proofErr w:type="spellEnd"/>
-      <w:r>
-        <w:t xml:space="preserve"> extends </w:t>
-      </w:r>
-      <w:proofErr w:type="spellStart"/>
+      <w:r>
+        <w:t xml:space="preserve">MusicScale extends </w:t>
+      </w:r>
       <w:r>
         <w:t>APlayablePattern</w:t>
       </w:r>
-      <w:proofErr w:type="spellEnd"/>
-    </w:p>
-    <w:p>
-      <w:pPr>
-        <w:pStyle w:val="ListParagraph"/>
-        <w:numPr>
-          <w:ilvl w:val="0"/>
-          <w:numId w:val="1"/>
-        </w:numPr>
-      </w:pPr>
-      <w:proofErr w:type="spellStart"/>
-      <w:r>
-        <w:t>MusicInterval</w:t>
-      </w:r>
-      <w:proofErr w:type="spellEnd"/>
-      <w:r>
-        <w:t xml:space="preserve"> extends </w:t>
-      </w:r>
-      <w:proofErr w:type="spellStart"/>
+    </w:p>
+    <w:p>
+      <w:pPr>
+        <w:pStyle w:val="ListParagraph"/>
+        <w:numPr>
+          <w:ilvl w:val="0"/>
+          <w:numId w:val="1"/>
+        </w:numPr>
+      </w:pPr>
+      <w:r>
+        <w:t xml:space="preserve">MusicInterval extends </w:t>
+      </w:r>
       <w:r>
         <w:t>APlayablePattern</w:t>
       </w:r>
-      <w:proofErr w:type="spellEnd"/>
-    </w:p>
-    <w:p>
-      <w:pPr>
-        <w:pStyle w:val="ListParagraph"/>
-        <w:numPr>
-          <w:ilvl w:val="0"/>
-          <w:numId w:val="1"/>
-        </w:numPr>
-      </w:pPr>
-      <w:proofErr w:type="spellStart"/>
-      <w:r>
-        <w:t>MusicChord</w:t>
-      </w:r>
-      <w:proofErr w:type="spellEnd"/>
-      <w:r>
-        <w:t xml:space="preserve"> extends </w:t>
-      </w:r>
-      <w:proofErr w:type="spellStart"/>
+    </w:p>
+    <w:p>
+      <w:pPr>
+        <w:pStyle w:val="ListParagraph"/>
+        <w:numPr>
+          <w:ilvl w:val="0"/>
+          <w:numId w:val="1"/>
+        </w:numPr>
+      </w:pPr>
+      <w:r>
+        <w:t xml:space="preserve">MusicChord extends </w:t>
+      </w:r>
       <w:r>
         <w:t>APlayablePattern</w:t>
       </w:r>
-      <w:proofErr w:type="spellEnd"/>
     </w:p>
     <w:p>
       <w:pPr>
@@ -717,11 +563,9 @@
           <w:numId w:val="3"/>
         </w:numPr>
       </w:pPr>
-      <w:proofErr w:type="spellStart"/>
       <w:r>
         <w:t>NoteFinder</w:t>
       </w:r>
-      <w:proofErr w:type="spellEnd"/>
     </w:p>
     <w:p>
       <w:pPr>
@@ -731,29 +575,8 @@
           <w:numId w:val="3"/>
         </w:numPr>
       </w:pPr>
-      <w:proofErr w:type="spellStart"/>
-      <w:r>
-        <w:t>MusicNote</w:t>
-      </w:r>
-      <w:proofErr w:type="spellEnd"/>
-      <w:r>
-        <w:t xml:space="preserve"> </w:t>
-      </w:r>
-      <w:proofErr w:type="spellStart"/>
-      <w:r>
-        <w:t>FindNoteByName</w:t>
-      </w:r>
-      <w:proofErr w:type="spellEnd"/>
-      <w:r>
-        <w:t xml:space="preserve">(string </w:t>
-      </w:r>
-      <w:proofErr w:type="spellStart"/>
-      <w:r>
-        <w:t>noteName</w:t>
-      </w:r>
-      <w:proofErr w:type="spellEnd"/>
-      <w:r>
-        <w:t>)</w:t>
+      <w:r>
+        <w:t>MusicNote FindNoteByName(string noteName)</w:t>
       </w:r>
     </w:p>
     <w:p>
@@ -765,38 +588,34 @@
         </w:numPr>
       </w:pPr>
       <w:r>
-        <w:t xml:space="preserve">Button </w:t>
-      </w:r>
-      <w:proofErr w:type="spellStart"/>
-      <w:r>
-        <w:t>FindButtonByNote</w:t>
-      </w:r>
-      <w:proofErr w:type="spellEnd"/>
-      <w:r>
-        <w:t xml:space="preserve">(string </w:t>
-      </w:r>
-      <w:proofErr w:type="spellStart"/>
-      <w:r>
-        <w:t>noteName</w:t>
-      </w:r>
-      <w:proofErr w:type="spellEnd"/>
-      <w:r>
-        <w:t>)</w:t>
-      </w:r>
-    </w:p>
-    <w:p>
-      <w:pPr>
-        <w:pStyle w:val="ListParagraph"/>
-        <w:numPr>
-          <w:ilvl w:val="0"/>
+        <w:t>MusicNote FindNoteByMidiNumber(int midiNumber)</w:t>
+      </w:r>
+      <w:bookmarkStart w:id="0" w:name="_GoBack"/>
+      <w:bookmarkEnd w:id="0"/>
+    </w:p>
+    <w:p>
+      <w:pPr>
+        <w:pStyle w:val="ListParagraph"/>
+        <w:numPr>
+          <w:ilvl w:val="1"/>
           <w:numId w:val="3"/>
         </w:numPr>
       </w:pPr>
-      <w:proofErr w:type="spellStart"/>
+      <w:r>
+        <w:t>Button FindButtonByNote(string noteName)</w:t>
+      </w:r>
+    </w:p>
+    <w:p>
+      <w:pPr>
+        <w:pStyle w:val="ListParagraph"/>
+        <w:numPr>
+          <w:ilvl w:val="0"/>
+          <w:numId w:val="3"/>
+        </w:numPr>
+      </w:pPr>
       <w:r>
         <w:t>PianoPlayer</w:t>
       </w:r>
-      <w:proofErr w:type="spellEnd"/>
     </w:p>
     <w:p>
       <w:pPr>
@@ -807,15 +626,7 @@
         </w:numPr>
       </w:pPr>
       <w:r>
-        <w:t xml:space="preserve">Void </w:t>
-      </w:r>
-      <w:proofErr w:type="spellStart"/>
-      <w:r>
-        <w:t>PlayPianoNote</w:t>
-      </w:r>
-      <w:proofErr w:type="spellEnd"/>
-      <w:r>
-        <w:t>(Button button) – Changes piano key color</w:t>
+        <w:t>Void PlayPianoNote(Button button) – Changes piano key color</w:t>
       </w:r>
     </w:p>
     <w:p>
@@ -827,23 +638,7 @@
         </w:numPr>
       </w:pPr>
       <w:r>
-        <w:t xml:space="preserve">Void </w:t>
-      </w:r>
-      <w:proofErr w:type="spellStart"/>
-      <w:r>
-        <w:t>PlayPianoNote</w:t>
-      </w:r>
-      <w:proofErr w:type="spellEnd"/>
-      <w:r>
-        <w:t>(</w:t>
-      </w:r>
-      <w:proofErr w:type="spellStart"/>
-      <w:r>
-        <w:t>MusicNote</w:t>
-      </w:r>
-      <w:proofErr w:type="spellEnd"/>
-      <w:r>
-        <w:t xml:space="preserve"> note) – Changes piano key color</w:t>
+        <w:t>Void PlayPianoNote(MusicNote note) – Changes piano key color</w:t>
       </w:r>
     </w:p>
     <w:p>
@@ -855,23 +650,7 @@
         </w:numPr>
       </w:pPr>
       <w:r>
-        <w:t xml:space="preserve">Void </w:t>
-      </w:r>
-      <w:proofErr w:type="spellStart"/>
-      <w:r>
-        <w:t>PlayPianoScale</w:t>
-      </w:r>
-      <w:proofErr w:type="spellEnd"/>
-      <w:r>
-        <w:t>(</w:t>
-      </w:r>
-      <w:proofErr w:type="spellStart"/>
-      <w:r>
-        <w:t>MusicScale</w:t>
-      </w:r>
-      <w:proofErr w:type="spellEnd"/>
-      <w:r>
-        <w:t xml:space="preserve"> scale)</w:t>
+        <w:t>Void PlayPianoScale(MusicScale scale)</w:t>
       </w:r>
     </w:p>
     <w:p>
@@ -883,23 +662,7 @@
         </w:numPr>
       </w:pPr>
       <w:r>
-        <w:t xml:space="preserve">Void </w:t>
-      </w:r>
-      <w:proofErr w:type="spellStart"/>
-      <w:r>
-        <w:t>PlayPianoInterval</w:t>
-      </w:r>
-      <w:proofErr w:type="spellEnd"/>
-      <w:r>
-        <w:t>(</w:t>
-      </w:r>
-      <w:proofErr w:type="spellStart"/>
-      <w:r>
-        <w:t>MusicInterval</w:t>
-      </w:r>
-      <w:proofErr w:type="spellEnd"/>
-      <w:r>
-        <w:t xml:space="preserve"> interval)</w:t>
+        <w:t>Void PlayPianoInterval(MusicInterval interval)</w:t>
       </w:r>
     </w:p>
     <w:p>
@@ -911,23 +674,7 @@
         </w:numPr>
       </w:pPr>
       <w:r>
-        <w:t xml:space="preserve">Void </w:t>
-      </w:r>
-      <w:proofErr w:type="spellStart"/>
-      <w:r>
-        <w:t>PlayPianoChord</w:t>
-      </w:r>
-      <w:proofErr w:type="spellEnd"/>
-      <w:r>
-        <w:t>(</w:t>
-      </w:r>
-      <w:proofErr w:type="spellStart"/>
-      <w:r>
-        <w:t>MusicChord</w:t>
-      </w:r>
-      <w:proofErr w:type="spellEnd"/>
-      <w:r>
-        <w:t xml:space="preserve"> chord)</w:t>
+        <w:t>Void PlayPianoChord(MusicChord chord)</w:t>
       </w:r>
     </w:p>
     <w:p>
@@ -938,11 +685,9 @@
           <w:numId w:val="3"/>
         </w:numPr>
       </w:pPr>
-      <w:proofErr w:type="spellStart"/>
       <w:r>
         <w:t>RandomLoader</w:t>
       </w:r>
-      <w:proofErr w:type="spellEnd"/>
     </w:p>
     <w:p>
       <w:pPr>
@@ -952,21 +697,8 @@
           <w:numId w:val="3"/>
         </w:numPr>
       </w:pPr>
-      <w:proofErr w:type="spellStart"/>
-      <w:r>
-        <w:t>MusicScale</w:t>
-      </w:r>
-      <w:proofErr w:type="spellEnd"/>
-      <w:r>
-        <w:t xml:space="preserve"> </w:t>
-      </w:r>
-      <w:proofErr w:type="spellStart"/>
-      <w:r>
-        <w:t>LoadRandomScale</w:t>
-      </w:r>
-      <w:proofErr w:type="spellEnd"/>
-      <w:r>
-        <w:t>()</w:t>
+      <w:r>
+        <w:t>MusicScale LoadRandomScale()</w:t>
       </w:r>
     </w:p>
     <w:p>
@@ -977,21 +709,8 @@
           <w:numId w:val="3"/>
         </w:numPr>
       </w:pPr>
-      <w:proofErr w:type="spellStart"/>
-      <w:r>
-        <w:t>MusicInterval</w:t>
-      </w:r>
-      <w:proofErr w:type="spellEnd"/>
-      <w:r>
-        <w:t xml:space="preserve"> </w:t>
-      </w:r>
-      <w:proofErr w:type="spellStart"/>
-      <w:r>
-        <w:t>LoadRandomInterval</w:t>
-      </w:r>
-      <w:proofErr w:type="spellEnd"/>
-      <w:r>
-        <w:t>()</w:t>
+      <w:r>
+        <w:t>MusicInterval LoadRandomInterval()</w:t>
       </w:r>
     </w:p>
     <w:p>
@@ -1002,21 +721,8 @@
           <w:numId w:val="3"/>
         </w:numPr>
       </w:pPr>
-      <w:proofErr w:type="spellStart"/>
-      <w:r>
-        <w:t>MusicChord</w:t>
-      </w:r>
-      <w:proofErr w:type="spellEnd"/>
-      <w:r>
-        <w:t xml:space="preserve"> </w:t>
-      </w:r>
-      <w:proofErr w:type="spellStart"/>
-      <w:r>
-        <w:t>LoadRandomChord</w:t>
-      </w:r>
-      <w:proofErr w:type="spellEnd"/>
-      <w:r>
-        <w:t>()</w:t>
+      <w:r>
+        <w:t>MusicChord LoadRandomChord()</w:t>
       </w:r>
     </w:p>
     <w:p>
@@ -1044,13 +750,8 @@
           <w:numId w:val="4"/>
         </w:numPr>
       </w:pPr>
-      <w:proofErr w:type="spellStart"/>
-      <w:r>
-        <w:t>ClickPianoButton</w:t>
-      </w:r>
-      <w:proofErr w:type="spellEnd"/>
-      <w:r>
-        <w:t>(Sender sender) – Plays a music note</w:t>
+      <w:r>
+        <w:t>ClickPianoButton(Sender sender) – Plays a music note</w:t>
       </w:r>
     </w:p>
     <w:p>
@@ -1061,13 +762,8 @@
           <w:numId w:val="4"/>
         </w:numPr>
       </w:pPr>
-      <w:proofErr w:type="spellStart"/>
-      <w:r>
-        <w:t>PressComputerKeyboardKey</w:t>
-      </w:r>
-      <w:proofErr w:type="spellEnd"/>
-      <w:r>
-        <w:t>(Key key) – Plays a music note</w:t>
+      <w:r>
+        <w:t>PressComputerKeyboardKey(Key key) – Plays a music note</w:t>
       </w:r>
     </w:p>
     <w:p>
@@ -1078,13 +774,8 @@
           <w:numId w:val="4"/>
         </w:numPr>
       </w:pPr>
-      <w:proofErr w:type="spellStart"/>
-      <w:r>
-        <w:t>ChangeCheckboxHideKeyboard</w:t>
-      </w:r>
-      <w:proofErr w:type="spellEnd"/>
-      <w:r>
-        <w:t>(Sender sender) – Hides the keyboard</w:t>
+      <w:r>
+        <w:t>ChangeCheckboxHideKeyboard(Sender sender) – Hides the keyboard</w:t>
       </w:r>
     </w:p>
     <w:p>
@@ -1095,13 +786,8 @@
           <w:numId w:val="4"/>
         </w:numPr>
       </w:pPr>
-      <w:proofErr w:type="spellStart"/>
-      <w:r>
-        <w:t>ChangeCheckboxHideKeyboardLabels</w:t>
-      </w:r>
-      <w:proofErr w:type="spellEnd"/>
-      <w:r>
-        <w:t>(Sender sender) – Hides the note names on the keyboard</w:t>
+      <w:r>
+        <w:t>ChangeCheckboxHideKeyboardLabels(Sender sender) – Hides the note names on the keyboard</w:t>
       </w:r>
     </w:p>
     <w:p>
@@ -1112,13 +798,9 @@
           <w:numId w:val="4"/>
         </w:numPr>
       </w:pPr>
-      <w:proofErr w:type="spellStart"/>
-      <w:r>
-        <w:t>ChangeCheckBoxRandomize</w:t>
-      </w:r>
-      <w:proofErr w:type="spellEnd"/>
-      <w:r>
-        <w:t>(Sender sender) – Turns random mode on / off</w:t>
+      <w:r>
+        <w:lastRenderedPageBreak/>
+        <w:t>ChangeCheckBoxRandomize(Sender sender) – Turns random mode on / off</w:t>
       </w:r>
     </w:p>
     <w:p>
@@ -1133,7 +815,6 @@
           <w:sz w:val="32"/>
           <w:szCs w:val="32"/>
         </w:rPr>
-        <w:lastRenderedPageBreak/>
         <w:t>UI Components:</w:t>
       </w:r>
     </w:p>
@@ -1160,11 +841,9 @@
           <w:numId w:val="5"/>
         </w:numPr>
       </w:pPr>
-      <w:proofErr w:type="spellStart"/>
       <w:r>
         <w:t>HideKeyboardCheckbox</w:t>
       </w:r>
-      <w:proofErr w:type="spellEnd"/>
     </w:p>
     <w:p>
       <w:pPr>
@@ -1174,7 +853,6 @@
           <w:numId w:val="5"/>
         </w:numPr>
       </w:pPr>
-      <w:proofErr w:type="spellStart"/>
       <w:r>
         <w:t>HideKeyboardLab</w:t>
       </w:r>
@@ -1187,7 +865,6 @@
       <w:r>
         <w:t>sCheckBox</w:t>
       </w:r>
-      <w:proofErr w:type="spellEnd"/>
     </w:p>
     <w:p>
       <w:pPr>
@@ -1197,11 +874,9 @@
           <w:numId w:val="5"/>
         </w:numPr>
       </w:pPr>
-      <w:proofErr w:type="spellStart"/>
       <w:r>
         <w:t>RandomizeCheckBox</w:t>
       </w:r>
-      <w:proofErr w:type="spellEnd"/>
     </w:p>
     <w:p>
       <w:pPr>
@@ -1211,11 +886,9 @@
           <w:numId w:val="5"/>
         </w:numPr>
       </w:pPr>
-      <w:proofErr w:type="spellStart"/>
       <w:r>
         <w:t>TabPanel</w:t>
       </w:r>
-      <w:proofErr w:type="spellEnd"/>
     </w:p>
     <w:p>
       <w:pPr>
@@ -1240,11 +913,9 @@
           <w:numId w:val="5"/>
         </w:numPr>
       </w:pPr>
-      <w:proofErr w:type="spellStart"/>
       <w:r>
         <w:t>MusicScalesTab</w:t>
       </w:r>
-      <w:proofErr w:type="spellEnd"/>
     </w:p>
     <w:p>
       <w:pPr>
@@ -1254,11 +925,9 @@
           <w:numId w:val="5"/>
         </w:numPr>
       </w:pPr>
-      <w:proofErr w:type="spellStart"/>
       <w:r>
         <w:t>MusicIntervalsTab</w:t>
       </w:r>
-      <w:proofErr w:type="spellEnd"/>
     </w:p>
     <w:p>
       <w:pPr>
@@ -1268,11 +937,9 @@
           <w:numId w:val="5"/>
         </w:numPr>
       </w:pPr>
-      <w:proofErr w:type="spellStart"/>
       <w:r>
         <w:t>MusicChordsTab</w:t>
       </w:r>
-      <w:proofErr w:type="spellEnd"/>
     </w:p>
     <w:p>
       <w:pPr>
@@ -1305,13 +972,8 @@
         </w:numPr>
       </w:pPr>
       <w:r>
-        <w:t xml:space="preserve">List&lt;Button&gt; </w:t>
-      </w:r>
-      <w:proofErr w:type="spellStart"/>
-      <w:r>
-        <w:t>pianoButtons</w:t>
-      </w:r>
-      <w:proofErr w:type="spellEnd"/>
+        <w:t>List&lt;Button&gt; pianoButtons</w:t>
+      </w:r>
     </w:p>
     <w:p>
       <w:pPr>
@@ -1334,278 +996,196 @@
         </w:numPr>
       </w:pPr>
       <w:r>
+        <w:t>List&lt;MusicNote&gt;</w:t>
+      </w:r>
+      <w:r>
+        <w:t xml:space="preserve"> musicNotes</w:t>
+      </w:r>
+    </w:p>
+    <w:p>
+      <w:pPr>
+        <w:pStyle w:val="ListParagraph"/>
+        <w:numPr>
+          <w:ilvl w:val="1"/>
+          <w:numId w:val="1"/>
+        </w:numPr>
+      </w:pPr>
+      <w:r>
+        <w:t>Contains all music notes from C2 – B4</w:t>
+      </w:r>
+    </w:p>
+    <w:p>
+      <w:pPr>
+        <w:pStyle w:val="ListParagraph"/>
+        <w:numPr>
+          <w:ilvl w:val="0"/>
+          <w:numId w:val="1"/>
+        </w:numPr>
+      </w:pPr>
+      <w:r>
+        <w:t>List&lt;MusicScale</w:t>
+      </w:r>
+      <w:r>
+        <w:t>Defintion</w:t>
+      </w:r>
+      <w:r>
+        <w:t>&gt;</w:t>
+      </w:r>
+      <w:r>
+        <w:t xml:space="preserve"> musicScales</w:t>
+      </w:r>
+    </w:p>
+    <w:p>
+      <w:pPr>
+        <w:pStyle w:val="ListParagraph"/>
+        <w:numPr>
+          <w:ilvl w:val="1"/>
+          <w:numId w:val="1"/>
+        </w:numPr>
+      </w:pPr>
+      <w:r>
+        <w:t>All the scales defined in our app</w:t>
+      </w:r>
+    </w:p>
+    <w:p>
+      <w:pPr>
+        <w:pStyle w:val="ListParagraph"/>
+        <w:numPr>
+          <w:ilvl w:val="0"/>
+          <w:numId w:val="1"/>
+        </w:numPr>
+      </w:pPr>
+      <w:r>
+        <w:t>List&lt;MusicInterval</w:t>
+      </w:r>
+      <w:r>
+        <w:t>Defintion</w:t>
+      </w:r>
+      <w:r>
+        <w:t>&gt;</w:t>
+      </w:r>
+      <w:r>
+        <w:t xml:space="preserve"> musicIntervals</w:t>
+      </w:r>
+    </w:p>
+    <w:p>
+      <w:pPr>
+        <w:pStyle w:val="ListParagraph"/>
+        <w:numPr>
+          <w:ilvl w:val="1"/>
+          <w:numId w:val="1"/>
+        </w:numPr>
+      </w:pPr>
+      <w:r>
+        <w:t>All the intervals defined in our app</w:t>
+      </w:r>
+    </w:p>
+    <w:p>
+      <w:pPr>
+        <w:pStyle w:val="ListParagraph"/>
+        <w:numPr>
+          <w:ilvl w:val="0"/>
+          <w:numId w:val="1"/>
+        </w:numPr>
+      </w:pPr>
+      <w:r>
+        <w:t>List&lt;MusicChord</w:t>
+      </w:r>
+      <w:r>
+        <w:t>Defintion</w:t>
+      </w:r>
+      <w:r>
+        <w:t>&gt;</w:t>
+      </w:r>
+      <w:r>
+        <w:t xml:space="preserve"> musicChords</w:t>
+      </w:r>
+    </w:p>
+    <w:p>
+      <w:pPr>
+        <w:pStyle w:val="ListParagraph"/>
+        <w:numPr>
+          <w:ilvl w:val="1"/>
+          <w:numId w:val="1"/>
+        </w:numPr>
+      </w:pPr>
+      <w:r>
+        <w:t>All the chords defined in our app</w:t>
+      </w:r>
+    </w:p>
+    <w:p>
+      <w:pPr>
+        <w:pStyle w:val="ListParagraph"/>
+        <w:numPr>
+          <w:ilvl w:val="0"/>
+          <w:numId w:val="1"/>
+        </w:numPr>
+      </w:pPr>
+      <w:r>
         <w:t>List&lt;</w:t>
       </w:r>
-      <w:proofErr w:type="spellStart"/>
-      <w:r>
-        <w:t>MusicNote</w:t>
-      </w:r>
-      <w:proofErr w:type="spellEnd"/>
-      <w:r>
-        <w:t>&gt;</w:t>
-      </w:r>
-      <w:r>
-        <w:t xml:space="preserve"> </w:t>
-      </w:r>
-      <w:proofErr w:type="spellStart"/>
-      <w:r>
-        <w:t>musicNotes</w:t>
-      </w:r>
-      <w:proofErr w:type="spellEnd"/>
-    </w:p>
-    <w:p>
-      <w:pPr>
-        <w:pStyle w:val="ListParagraph"/>
-        <w:numPr>
-          <w:ilvl w:val="1"/>
-          <w:numId w:val="1"/>
-        </w:numPr>
-      </w:pPr>
-      <w:r>
-        <w:t>Contains all music notes from C2 – B4</w:t>
-      </w:r>
-    </w:p>
-    <w:p>
-      <w:pPr>
-        <w:pStyle w:val="ListParagraph"/>
-        <w:numPr>
-          <w:ilvl w:val="0"/>
-          <w:numId w:val="1"/>
-        </w:numPr>
-      </w:pPr>
-      <w:r>
-        <w:t>List&lt;</w:t>
-      </w:r>
-      <w:proofErr w:type="spellStart"/>
-      <w:r>
-        <w:t>MusicScale</w:t>
-      </w:r>
-      <w:r>
-        <w:t>Defintion</w:t>
-      </w:r>
-      <w:proofErr w:type="spellEnd"/>
-      <w:r>
-        <w:t>&gt;</w:t>
-      </w:r>
-      <w:r>
-        <w:t xml:space="preserve"> </w:t>
-      </w:r>
-      <w:proofErr w:type="spellStart"/>
-      <w:r>
-        <w:t>musicScales</w:t>
-      </w:r>
-      <w:proofErr w:type="spellEnd"/>
-    </w:p>
-    <w:p>
-      <w:pPr>
-        <w:pStyle w:val="ListParagraph"/>
-        <w:numPr>
-          <w:ilvl w:val="1"/>
-          <w:numId w:val="1"/>
-        </w:numPr>
-      </w:pPr>
-      <w:r>
-        <w:t>All the scales defined in our app</w:t>
-      </w:r>
-    </w:p>
-    <w:p>
-      <w:pPr>
-        <w:pStyle w:val="ListParagraph"/>
-        <w:numPr>
-          <w:ilvl w:val="0"/>
-          <w:numId w:val="1"/>
-        </w:numPr>
-      </w:pPr>
-      <w:r>
-        <w:t>List&lt;</w:t>
-      </w:r>
-      <w:proofErr w:type="spellStart"/>
-      <w:r>
-        <w:t>MusicInterval</w:t>
-      </w:r>
-      <w:r>
-        <w:t>Defintion</w:t>
-      </w:r>
-      <w:proofErr w:type="spellEnd"/>
-      <w:r>
-        <w:t>&gt;</w:t>
-      </w:r>
-      <w:r>
-        <w:t xml:space="preserve"> </w:t>
-      </w:r>
-      <w:proofErr w:type="spellStart"/>
-      <w:r>
-        <w:t>musicIntervals</w:t>
-      </w:r>
-      <w:proofErr w:type="spellEnd"/>
-    </w:p>
-    <w:p>
-      <w:pPr>
-        <w:pStyle w:val="ListParagraph"/>
-        <w:numPr>
-          <w:ilvl w:val="1"/>
-          <w:numId w:val="1"/>
-        </w:numPr>
-      </w:pPr>
-      <w:r>
-        <w:t>All the intervals defined in our app</w:t>
-      </w:r>
-    </w:p>
-    <w:p>
-      <w:pPr>
-        <w:pStyle w:val="ListParagraph"/>
-        <w:numPr>
-          <w:ilvl w:val="0"/>
-          <w:numId w:val="1"/>
-        </w:numPr>
-      </w:pPr>
-      <w:r>
-        <w:t>List&lt;</w:t>
-      </w:r>
-      <w:proofErr w:type="spellStart"/>
-      <w:r>
-        <w:t>MusicChord</w:t>
-      </w:r>
-      <w:r>
-        <w:t>Defintion</w:t>
-      </w:r>
-      <w:proofErr w:type="spellEnd"/>
-      <w:r>
-        <w:t>&gt;</w:t>
-      </w:r>
-      <w:r>
-        <w:t xml:space="preserve"> </w:t>
-      </w:r>
-      <w:proofErr w:type="spellStart"/>
-      <w:r>
-        <w:t>musicChords</w:t>
-      </w:r>
-      <w:proofErr w:type="spellEnd"/>
-    </w:p>
-    <w:p>
-      <w:pPr>
-        <w:pStyle w:val="ListParagraph"/>
-        <w:numPr>
-          <w:ilvl w:val="1"/>
-          <w:numId w:val="1"/>
-        </w:numPr>
-      </w:pPr>
-      <w:r>
-        <w:t>All the chords defined in our app</w:t>
-      </w:r>
-    </w:p>
-    <w:p>
-      <w:pPr>
-        <w:pStyle w:val="ListParagraph"/>
-        <w:numPr>
-          <w:ilvl w:val="0"/>
-          <w:numId w:val="1"/>
-        </w:numPr>
-      </w:pPr>
-      <w:r>
-        <w:t>List&lt;</w:t>
-      </w:r>
-      <w:r>
-        <w:t xml:space="preserve">Button&gt; </w:t>
-      </w:r>
-      <w:proofErr w:type="spellStart"/>
-      <w:r>
-        <w:t>musicScaleButtons</w:t>
-      </w:r>
-      <w:proofErr w:type="spellEnd"/>
-    </w:p>
-    <w:p>
-      <w:pPr>
-        <w:pStyle w:val="ListParagraph"/>
-        <w:numPr>
-          <w:ilvl w:val="1"/>
-          <w:numId w:val="1"/>
-        </w:numPr>
-      </w:pPr>
-      <w:r>
-        <w:t xml:space="preserve">The list of </w:t>
-      </w:r>
-      <w:proofErr w:type="spellStart"/>
-      <w:r>
-        <w:t>musicScales</w:t>
-      </w:r>
-      <w:proofErr w:type="spellEnd"/>
-      <w:r>
-        <w:t xml:space="preserve"> rendered into buttons</w:t>
-      </w:r>
-    </w:p>
-    <w:p>
-      <w:pPr>
-        <w:pStyle w:val="ListParagraph"/>
-        <w:numPr>
-          <w:ilvl w:val="0"/>
-          <w:numId w:val="1"/>
-        </w:numPr>
-      </w:pPr>
-      <w:r>
-        <w:t xml:space="preserve">List&lt;Button&gt; </w:t>
-      </w:r>
-      <w:proofErr w:type="spellStart"/>
-      <w:r>
-        <w:t>musicIntervalButtons</w:t>
-      </w:r>
-      <w:proofErr w:type="spellEnd"/>
-    </w:p>
-    <w:p>
-      <w:pPr>
-        <w:pStyle w:val="ListParagraph"/>
-        <w:numPr>
-          <w:ilvl w:val="1"/>
-          <w:numId w:val="1"/>
-        </w:numPr>
-      </w:pPr>
-      <w:r>
-        <w:t xml:space="preserve">The list of </w:t>
-      </w:r>
-      <w:proofErr w:type="spellStart"/>
-      <w:r>
-        <w:t>musicIntervals</w:t>
-      </w:r>
-      <w:proofErr w:type="spellEnd"/>
-      <w:r>
-        <w:t xml:space="preserve"> rendered into buttons</w:t>
-      </w:r>
-    </w:p>
-    <w:p>
-      <w:pPr>
-        <w:pStyle w:val="ListParagraph"/>
-        <w:numPr>
-          <w:ilvl w:val="0"/>
-          <w:numId w:val="1"/>
-        </w:numPr>
-      </w:pPr>
-      <w:r>
-        <w:t xml:space="preserve">List&lt;Button&gt; </w:t>
-      </w:r>
-      <w:proofErr w:type="spellStart"/>
-      <w:r>
-        <w:t>musicChordButtons</w:t>
-      </w:r>
-      <w:proofErr w:type="spellEnd"/>
-    </w:p>
-    <w:p>
-      <w:pPr>
-        <w:pStyle w:val="ListParagraph"/>
-        <w:numPr>
-          <w:ilvl w:val="1"/>
-          <w:numId w:val="1"/>
-        </w:numPr>
-      </w:pPr>
-      <w:r>
-        <w:t xml:space="preserve">The list of </w:t>
-      </w:r>
-      <w:proofErr w:type="spellStart"/>
-      <w:r>
-        <w:t>musicChords</w:t>
-      </w:r>
-      <w:proofErr w:type="spellEnd"/>
-      <w:r>
-        <w:t xml:space="preserve"> rendered into buttons</w:t>
+      <w:r>
+        <w:t>Button&gt; musicScaleButtons</w:t>
+      </w:r>
+    </w:p>
+    <w:p>
+      <w:pPr>
+        <w:pStyle w:val="ListParagraph"/>
+        <w:numPr>
+          <w:ilvl w:val="1"/>
+          <w:numId w:val="1"/>
+        </w:numPr>
+      </w:pPr>
+      <w:r>
+        <w:t>The list of musicScales rendered into buttons</w:t>
+      </w:r>
+    </w:p>
+    <w:p>
+      <w:pPr>
+        <w:pStyle w:val="ListParagraph"/>
+        <w:numPr>
+          <w:ilvl w:val="0"/>
+          <w:numId w:val="1"/>
+        </w:numPr>
+      </w:pPr>
+      <w:r>
+        <w:t>List&lt;Button&gt; musicIntervalButtons</w:t>
+      </w:r>
+    </w:p>
+    <w:p>
+      <w:pPr>
+        <w:pStyle w:val="ListParagraph"/>
+        <w:numPr>
+          <w:ilvl w:val="1"/>
+          <w:numId w:val="1"/>
+        </w:numPr>
+      </w:pPr>
+      <w:r>
+        <w:t>The list of musicIntervals rendered into buttons</w:t>
+      </w:r>
+    </w:p>
+    <w:p>
+      <w:pPr>
+        <w:pStyle w:val="ListParagraph"/>
+        <w:numPr>
+          <w:ilvl w:val="0"/>
+          <w:numId w:val="1"/>
+        </w:numPr>
+      </w:pPr>
+      <w:r>
+        <w:t>List&lt;Button&gt; musicChordButtons</w:t>
+      </w:r>
+    </w:p>
+    <w:p>
+      <w:pPr>
+        <w:pStyle w:val="ListParagraph"/>
+        <w:numPr>
+          <w:ilvl w:val="1"/>
+          <w:numId w:val="1"/>
+        </w:numPr>
+      </w:pPr>
+      <w:r>
+        <w:t>The list of musicChords rendered into buttons</w:t>
       </w:r>
     </w:p>
     <w:p>
@@ -1635,13 +1215,8 @@
         <w:t xml:space="preserve">Define all intervals so they can be used </w:t>
       </w:r>
       <w:r>
-        <w:t xml:space="preserve">in place of </w:t>
-      </w:r>
-      <w:proofErr w:type="spellStart"/>
-      <w:r>
-        <w:t>int’s</w:t>
-      </w:r>
-      <w:proofErr w:type="spellEnd"/>
+        <w:t>in place of int’s</w:t>
+      </w:r>
     </w:p>
     <w:p>
       <w:pPr>
@@ -1655,23 +1230,7 @@
         <w:t>p</w:t>
       </w:r>
       <w:r>
-        <w:t xml:space="preserve">ublic </w:t>
-      </w:r>
-      <w:proofErr w:type="spellStart"/>
-      <w:r>
-        <w:t>const</w:t>
-      </w:r>
-      <w:proofErr w:type="spellEnd"/>
-      <w:r>
-        <w:t xml:space="preserve"> </w:t>
-      </w:r>
-      <w:proofErr w:type="spellStart"/>
-      <w:r>
-        <w:t>int</w:t>
-      </w:r>
-      <w:proofErr w:type="spellEnd"/>
-      <w:r>
-        <w:t xml:space="preserve"> MINOR_SECOND = 1;</w:t>
+        <w:t>ublic const int MINOR_SECOND = 1;</w:t>
       </w:r>
     </w:p>
     <w:p>
@@ -1683,23 +1242,7 @@
         </w:numPr>
       </w:pPr>
       <w:r>
-        <w:t xml:space="preserve">public </w:t>
-      </w:r>
-      <w:proofErr w:type="spellStart"/>
-      <w:r>
-        <w:t>const</w:t>
-      </w:r>
-      <w:proofErr w:type="spellEnd"/>
-      <w:r>
-        <w:t xml:space="preserve"> </w:t>
-      </w:r>
-      <w:proofErr w:type="spellStart"/>
-      <w:r>
-        <w:t>int</w:t>
-      </w:r>
-      <w:proofErr w:type="spellEnd"/>
-      <w:r>
-        <w:t xml:space="preserve"> MAJOR_SECOND = 2;</w:t>
+        <w:t>public const int MAJOR_SECOND = 2;</w:t>
       </w:r>
     </w:p>
     <w:p>
@@ -1765,6 +1308,7 @@
         </w:numPr>
       </w:pPr>
       <w:r>
+        <w:lastRenderedPageBreak/>
         <w:t>Computer keyboard -&gt; piano note layout</w:t>
       </w:r>
     </w:p>
@@ -1773,7 +1317,6 @@
         <w:ind w:left="360"/>
       </w:pPr>
       <w:r>
-        <w:lastRenderedPageBreak/>
         <w:pict>
           <v:shapetype id="_x0000_t75" coordsize="21600,21600" o:spt="75" o:preferrelative="t" path="m@4@5l@4@11@9@11@9@5xe" filled="f" stroked="f">
             <v:stroke joinstyle="miter"/>
@@ -1794,7 +1337,7 @@
             <v:path o:extrusionok="f" gradientshapeok="t" o:connecttype="rect"/>
             <o:lock v:ext="edit" aspectratio="t"/>
           </v:shapetype>
-          <v:shape id="_x0000_i1025" type="#_x0000_t75" style="width:299.75pt;height:112.7pt">
+          <v:shape id="_x0000_i1025" type="#_x0000_t75" style="width:299.9pt;height:112.7pt">
             <v:imagedata r:id="rId6" o:title="ckeyboard"/>
           </v:shape>
         </w:pict>
@@ -1806,7 +1349,7 @@
       </w:pPr>
       <w:r>
         <w:pict>
-          <v:shape id="_x0000_i1026" type="#_x0000_t75" style="width:310.7pt;height:143.2pt">
+          <v:shape id="_x0000_i1026" type="#_x0000_t75" style="width:310.55pt;height:143.35pt">
             <v:imagedata r:id="rId7" o:title="ableton-lives-computer-midi_med"/>
           </v:shape>
         </w:pict>
@@ -1827,7 +1370,7 @@
     <w:p>
       <w:r>
         <w:pict>
-          <v:shape id="_x0000_i1027" type="#_x0000_t75" style="width:468pt;height:202.7pt">
+          <v:shape id="_x0000_i1027" type="#_x0000_t75" style="width:468.3pt;height:202.85pt">
             <v:imagedata r:id="rId8" o:title="kak-ya-MIDI-klaviaturu-pisal"/>
           </v:shape>
         </w:pict>
@@ -3361,7 +2904,7 @@
 </file>
 
 <file path=customXml/itemProps1.xml><?xml version="1.0" encoding="utf-8"?>
-<ds:datastoreItem xmlns:ds="http://schemas.openxmlformats.org/officeDocument/2006/customXml" ds:itemID="{B025336A-B72A-4A7F-B334-D222BB46BC52}">
+<ds:datastoreItem xmlns:ds="http://schemas.openxmlformats.org/officeDocument/2006/customXml" ds:itemID="{29E7115A-59E5-4478-8DDB-1159DA85BFEB}">
   <ds:schemaRefs>
     <ds:schemaRef ds:uri="http://schemas.openxmlformats.org/officeDocument/2006/bibliography"/>
   </ds:schemaRefs>

</xml_diff>